<commit_message>
5 - Added documentation of arguments as printable object of the execution
</commit_message>
<xml_diff>
--- a/documentation/nor2qml-manual.docx
+++ b/documentation/nor2qml-manual.docx
@@ -4468,7 +4468,7 @@
               <w:rPr>
                 <w:lang w:val="en-US"/>
               </w:rPr>
-              <w:t>--convert</w:t>
+              <w:t>--docs</w:t>
             </w:r>
           </w:p>
         </w:tc>
@@ -4486,7 +4486,7 @@
               <w:rPr>
                 <w:lang w:val="en-US"/>
               </w:rPr>
-              <w:t>“q” or “s” (type String)</w:t>
+              <w:t>-</w:t>
             </w:r>
           </w:p>
         </w:tc>
@@ -4504,7 +4504,7 @@
               <w:rPr>
                 <w:lang w:val="en-US"/>
               </w:rPr>
-              <w:t>“q”</w:t>
+              <w:t>-</w:t>
             </w:r>
           </w:p>
         </w:tc>
@@ -4522,35 +4522,58 @@
               <w:rPr>
                 <w:lang w:val="en-US"/>
               </w:rPr>
-              <w:t xml:space="preserve">Specify to which format the files should be converted to. “q” means convert from s-files to </w:t>
+              <w:t xml:space="preserve">java -jar </w:t>
+            </w:r>
+            <w:r>
+              <w:rPr>
+                <w:lang w:val="en-US"/>
+              </w:rPr>
+              <w:t>&gt;</w:t>
             </w:r>
             <w:proofErr w:type="spellStart"/>
             <w:r>
               <w:rPr>
                 <w:lang w:val="en-US"/>
               </w:rPr>
-              <w:t>QuakeML</w:t>
+              <w:t>program</w:t>
+            </w:r>
+            <w:r>
+              <w:rPr>
+                <w:lang w:val="en-US"/>
+              </w:rPr>
+              <w:t>Name</w:t>
             </w:r>
             <w:proofErr w:type="spellEnd"/>
             <w:r>
               <w:rPr>
                 <w:lang w:val="en-US"/>
               </w:rPr>
-              <w:t xml:space="preserve">, while “s” means convert </w:t>
-            </w:r>
-            <w:proofErr w:type="spellStart"/>
-            <w:r>
-              <w:rPr>
-                <w:lang w:val="en-US"/>
-              </w:rPr>
-              <w:t>QuakeML</w:t>
-            </w:r>
-            <w:proofErr w:type="spellEnd"/>
-            <w:r>
-              <w:rPr>
-                <w:lang w:val="en-US"/>
-              </w:rPr>
-              <w:t xml:space="preserve"> to s-files.</w:t>
+              <w:t>&gt;</w:t>
+            </w:r>
+            <w:r>
+              <w:rPr>
+                <w:lang w:val="en-US"/>
+              </w:rPr>
+              <w:t xml:space="preserve">.jar </w:t>
+            </w:r>
+            <w:r>
+              <w:rPr>
+                <w:lang w:val="en-US"/>
+              </w:rPr>
+              <w:t>–</w:t>
+            </w:r>
+            <w:r>
+              <w:rPr>
+                <w:lang w:val="en-US"/>
+              </w:rPr>
+              <w:t>docs</w:t>
+            </w:r>
+            <w:r>
+              <w:rPr>
+                <w:lang w:val="en-US"/>
+              </w:rPr>
+              <w:br/>
+              <w:t>will print out a list of all the available arguments.</w:t>
             </w:r>
           </w:p>
         </w:tc>
@@ -4570,7 +4593,7 @@
               <w:rPr>
                 <w:lang w:val="en-US"/>
               </w:rPr>
-              <w:t>--input</w:t>
+              <w:t>--convert</w:t>
             </w:r>
           </w:p>
         </w:tc>
@@ -4588,25 +4611,7 @@
               <w:rPr>
                 <w:lang w:val="en-US"/>
               </w:rPr>
-              <w:t xml:space="preserve">Path </w:t>
-            </w:r>
-            <w:r>
-              <w:rPr>
-                <w:lang w:val="en-US"/>
-              </w:rPr>
-              <w:t>(</w:t>
-            </w:r>
-            <w:r>
-              <w:rPr>
-                <w:lang w:val="en-US"/>
-              </w:rPr>
-              <w:t>type String</w:t>
-            </w:r>
-            <w:r>
-              <w:rPr>
-                <w:lang w:val="en-US"/>
-              </w:rPr>
-              <w:t>). The value must be enclosed with “”.</w:t>
+              <w:t>“q” or “s” (type String)</w:t>
             </w:r>
           </w:p>
         </w:tc>
@@ -4624,7 +4629,7 @@
               <w:rPr>
                 <w:lang w:val="en-US"/>
               </w:rPr>
-              <w:t>Current path</w:t>
+              <w:t>“q”</w:t>
             </w:r>
           </w:p>
         </w:tc>
@@ -4642,7 +4647,35 @@
               <w:rPr>
                 <w:lang w:val="en-US"/>
               </w:rPr>
-              <w:t>Select where the input files are. If no path is specified, the program will search the current folder for files to be converted.</w:t>
+              <w:t xml:space="preserve">Specify to which format the files should be converted to. “q” means convert from s-files to </w:t>
+            </w:r>
+            <w:proofErr w:type="spellStart"/>
+            <w:r>
+              <w:rPr>
+                <w:lang w:val="en-US"/>
+              </w:rPr>
+              <w:t>QuakeML</w:t>
+            </w:r>
+            <w:proofErr w:type="spellEnd"/>
+            <w:r>
+              <w:rPr>
+                <w:lang w:val="en-US"/>
+              </w:rPr>
+              <w:t xml:space="preserve">, while “s” means convert </w:t>
+            </w:r>
+            <w:proofErr w:type="spellStart"/>
+            <w:r>
+              <w:rPr>
+                <w:lang w:val="en-US"/>
+              </w:rPr>
+              <w:t>QuakeML</w:t>
+            </w:r>
+            <w:proofErr w:type="spellEnd"/>
+            <w:r>
+              <w:rPr>
+                <w:lang w:val="en-US"/>
+              </w:rPr>
+              <w:t xml:space="preserve"> to s-files.</w:t>
             </w:r>
           </w:p>
         </w:tc>
@@ -4662,7 +4695,7 @@
               <w:rPr>
                 <w:lang w:val="en-US"/>
               </w:rPr>
-              <w:t>--output</w:t>
+              <w:t>--input</w:t>
             </w:r>
           </w:p>
         </w:tc>
@@ -4680,13 +4713,25 @@
               <w:rPr>
                 <w:lang w:val="en-US"/>
               </w:rPr>
-              <w:t>Path (type String)</w:t>
-            </w:r>
-            <w:r>
-              <w:rPr>
-                <w:lang w:val="en-US"/>
-              </w:rPr>
-              <w:t>. The value must be enclosed with “”.</w:t>
+              <w:t xml:space="preserve">Path </w:t>
+            </w:r>
+            <w:r>
+              <w:rPr>
+                <w:lang w:val="en-US"/>
+              </w:rPr>
+              <w:t>(</w:t>
+            </w:r>
+            <w:r>
+              <w:rPr>
+                <w:lang w:val="en-US"/>
+              </w:rPr>
+              <w:t>type String</w:t>
+            </w:r>
+            <w:r>
+              <w:rPr>
+                <w:lang w:val="en-US"/>
+              </w:rPr>
+              <w:t>). The value must be enclosed with “”.</w:t>
             </w:r>
           </w:p>
         </w:tc>
@@ -4722,21 +4767,7 @@
               <w:rPr>
                 <w:lang w:val="en-US"/>
               </w:rPr>
-              <w:t>Select where the converted file should be placed. If no path is specified, the program will create a single file in the current folder with the filename and extension to either “quakeml.xml” or “</w:t>
-            </w:r>
-            <w:proofErr w:type="spellStart"/>
-            <w:r>
-              <w:rPr>
-                <w:lang w:val="en-US"/>
-              </w:rPr>
-              <w:t>sfile.out</w:t>
-            </w:r>
-            <w:proofErr w:type="spellEnd"/>
-            <w:r>
-              <w:rPr>
-                <w:lang w:val="en-US"/>
-              </w:rPr>
-              <w:t>” based on the conversion type.</w:t>
+              <w:t>Select where the input files are. If no path is specified, the program will search the current folder for files to be converted.</w:t>
             </w:r>
           </w:p>
         </w:tc>
@@ -4756,7 +4787,7 @@
               <w:rPr>
                 <w:lang w:val="en-US"/>
               </w:rPr>
-              <w:t>--version</w:t>
+              <w:t>--output</w:t>
             </w:r>
           </w:p>
         </w:tc>
@@ -4774,21 +4805,13 @@
               <w:rPr>
                 <w:lang w:val="en-US"/>
               </w:rPr>
-              <w:t>“</w:t>
-            </w:r>
-            <w:proofErr w:type="spellStart"/>
-            <w:r>
-              <w:rPr>
-                <w:lang w:val="en-US"/>
-              </w:rPr>
-              <w:t>nordic</w:t>
-            </w:r>
-            <w:proofErr w:type="spellEnd"/>
-            <w:r>
-              <w:rPr>
-                <w:lang w:val="en-US"/>
-              </w:rPr>
-              <w:t>”, “nordic2”, “1.2” or “2.0”</w:t>
+              <w:t>Path (type String)</w:t>
+            </w:r>
+            <w:r>
+              <w:rPr>
+                <w:lang w:val="en-US"/>
+              </w:rPr>
+              <w:t>. The value must be enclosed with “”.</w:t>
             </w:r>
           </w:p>
         </w:tc>
@@ -4806,27 +4829,7 @@
               <w:rPr>
                 <w:lang w:val="en-US"/>
               </w:rPr>
-              <w:t>“1.2”</w:t>
-            </w:r>
-            <w:r>
-              <w:rPr>
-                <w:lang w:val="en-US"/>
-              </w:rPr>
-              <w:t xml:space="preserve"> or “</w:t>
-            </w:r>
-            <w:proofErr w:type="spellStart"/>
-            <w:r>
-              <w:rPr>
-                <w:lang w:val="en-US"/>
-              </w:rPr>
-              <w:t>nordic</w:t>
-            </w:r>
-            <w:proofErr w:type="spellEnd"/>
-            <w:r>
-              <w:rPr>
-                <w:lang w:val="en-US"/>
-              </w:rPr>
-              <w:t>”</w:t>
+              <w:t>Current path</w:t>
             </w:r>
           </w:p>
         </w:tc>
@@ -4844,35 +4847,21 @@
               <w:rPr>
                 <w:lang w:val="en-US"/>
               </w:rPr>
-              <w:t xml:space="preserve">Specifying the version of the output format. Can be </w:t>
-            </w:r>
-            <w:proofErr w:type="gramStart"/>
-            <w:r>
-              <w:rPr>
-                <w:lang w:val="en-US"/>
-              </w:rPr>
-              <w:t>both version</w:t>
-            </w:r>
-            <w:proofErr w:type="gramEnd"/>
-            <w:r>
-              <w:rPr>
-                <w:lang w:val="en-US"/>
-              </w:rPr>
-              <w:t xml:space="preserve"> Nordic and </w:t>
+              <w:t>Select where the converted file should be placed. If no path is specified, the program will create a single file in the current folder with the filename and extension to either “quakeml.xml” or “</w:t>
             </w:r>
             <w:proofErr w:type="spellStart"/>
             <w:r>
               <w:rPr>
                 <w:lang w:val="en-US"/>
               </w:rPr>
-              <w:t>QuakeML</w:t>
+              <w:t>sfile.out</w:t>
             </w:r>
             <w:proofErr w:type="spellEnd"/>
             <w:r>
               <w:rPr>
                 <w:lang w:val="en-US"/>
               </w:rPr>
-              <w:t xml:space="preserve"> format.  </w:t>
+              <w:t>” based on the conversion type.</w:t>
             </w:r>
           </w:p>
         </w:tc>
@@ -4892,16 +4881,8 @@
               <w:rPr>
                 <w:lang w:val="en-US"/>
               </w:rPr>
-              <w:t>--</w:t>
-            </w:r>
-            <w:proofErr w:type="spellStart"/>
-            <w:r>
-              <w:rPr>
-                <w:lang w:val="en-US"/>
-              </w:rPr>
-              <w:t>eventtype</w:t>
-            </w:r>
-            <w:proofErr w:type="spellEnd"/>
+              <w:t>--version</w:t>
+            </w:r>
           </w:p>
         </w:tc>
         <w:tc>
@@ -4918,47 +4899,21 @@
               <w:rPr>
                 <w:lang w:val="en-US"/>
               </w:rPr>
-              <w:t xml:space="preserve">Type </w:t>
-            </w:r>
-            <w:r>
-              <w:rPr>
-                <w:lang w:val="en-US"/>
-              </w:rPr>
-              <w:t>String</w:t>
-            </w:r>
-            <w:r>
-              <w:rPr>
-                <w:lang w:val="en-US"/>
-              </w:rPr>
-              <w:t xml:space="preserve">. Supported events from the enumeration list of the </w:t>
+              <w:t>“</w:t>
             </w:r>
             <w:proofErr w:type="spellStart"/>
             <w:r>
               <w:rPr>
                 <w:lang w:val="en-US"/>
               </w:rPr>
-              <w:t>QuakeML</w:t>
+              <w:t>nordic</w:t>
             </w:r>
             <w:proofErr w:type="spellEnd"/>
             <w:r>
               <w:rPr>
                 <w:lang w:val="en-US"/>
               </w:rPr>
-              <w:t xml:space="preserve"> </w:t>
-            </w:r>
-            <w:proofErr w:type="spellStart"/>
-            <w:r>
-              <w:rPr>
-                <w:lang w:val="en-US"/>
-              </w:rPr>
-              <w:t>EventType</w:t>
-            </w:r>
-            <w:proofErr w:type="spellEnd"/>
-            <w:r>
-              <w:rPr>
-                <w:lang w:val="en-US"/>
-              </w:rPr>
-              <w:t xml:space="preserve"> in lower case text. </w:t>
+              <w:t>”, “nordic2”, “1.2” or “2.0”</w:t>
             </w:r>
           </w:p>
         </w:tc>
@@ -4976,7 +4931,27 @@
               <w:rPr>
                 <w:lang w:val="en-US"/>
               </w:rPr>
-              <w:t>“earthquake”</w:t>
+              <w:t>“1.2”</w:t>
+            </w:r>
+            <w:r>
+              <w:rPr>
+                <w:lang w:val="en-US"/>
+              </w:rPr>
+              <w:t xml:space="preserve"> or “</w:t>
+            </w:r>
+            <w:proofErr w:type="spellStart"/>
+            <w:r>
+              <w:rPr>
+                <w:lang w:val="en-US"/>
+              </w:rPr>
+              <w:t>nordic</w:t>
+            </w:r>
+            <w:proofErr w:type="spellEnd"/>
+            <w:r>
+              <w:rPr>
+                <w:lang w:val="en-US"/>
+              </w:rPr>
+              <w:t>”</w:t>
             </w:r>
           </w:p>
         </w:tc>
@@ -4994,7 +4969,21 @@
               <w:rPr>
                 <w:lang w:val="en-US"/>
               </w:rPr>
-              <w:t xml:space="preserve">Specifies the default event type of the Event element if no type is given in the s-file. To leave out event type from </w:t>
+              <w:t xml:space="preserve">Specifying the version of the output format. Can be </w:t>
+            </w:r>
+            <w:proofErr w:type="gramStart"/>
+            <w:r>
+              <w:rPr>
+                <w:lang w:val="en-US"/>
+              </w:rPr>
+              <w:t>both version</w:t>
+            </w:r>
+            <w:proofErr w:type="gramEnd"/>
+            <w:r>
+              <w:rPr>
+                <w:lang w:val="en-US"/>
+              </w:rPr>
+              <w:t xml:space="preserve"> Nordic and </w:t>
             </w:r>
             <w:proofErr w:type="spellStart"/>
             <w:r>
@@ -5008,7 +4997,7 @@
               <w:rPr>
                 <w:lang w:val="en-US"/>
               </w:rPr>
-              <w:t xml:space="preserve"> output, insert a text string that does not match with the enumeration list.</w:t>
+              <w:t xml:space="preserve"> format.  </w:t>
             </w:r>
           </w:p>
         </w:tc>
@@ -5035,7 +5024,7 @@
               <w:rPr>
                 <w:lang w:val="en-US"/>
               </w:rPr>
-              <w:t>eventcertainty</w:t>
+              <w:t>eventtype</w:t>
             </w:r>
             <w:proofErr w:type="spellEnd"/>
           </w:p>
@@ -5054,14 +5043,47 @@
               <w:rPr>
                 <w:lang w:val="en-US"/>
               </w:rPr>
-              <w:t>Type String. Can be either of these:</w:t>
-            </w:r>
-            <w:r>
-              <w:rPr>
-                <w:lang w:val="en-US"/>
-              </w:rPr>
-              <w:br/>
-              <w:t>“known”, “suspected”</w:t>
+              <w:t xml:space="preserve">Type </w:t>
+            </w:r>
+            <w:r>
+              <w:rPr>
+                <w:lang w:val="en-US"/>
+              </w:rPr>
+              <w:t>String</w:t>
+            </w:r>
+            <w:r>
+              <w:rPr>
+                <w:lang w:val="en-US"/>
+              </w:rPr>
+              <w:t xml:space="preserve">. Supported events from the enumeration list of the </w:t>
+            </w:r>
+            <w:proofErr w:type="spellStart"/>
+            <w:r>
+              <w:rPr>
+                <w:lang w:val="en-US"/>
+              </w:rPr>
+              <w:t>QuakeML</w:t>
+            </w:r>
+            <w:proofErr w:type="spellEnd"/>
+            <w:r>
+              <w:rPr>
+                <w:lang w:val="en-US"/>
+              </w:rPr>
+              <w:t xml:space="preserve"> </w:t>
+            </w:r>
+            <w:proofErr w:type="spellStart"/>
+            <w:r>
+              <w:rPr>
+                <w:lang w:val="en-US"/>
+              </w:rPr>
+              <w:t>EventType</w:t>
+            </w:r>
+            <w:proofErr w:type="spellEnd"/>
+            <w:r>
+              <w:rPr>
+                <w:lang w:val="en-US"/>
+              </w:rPr>
+              <w:t xml:space="preserve"> in lower case text. </w:t>
             </w:r>
           </w:p>
         </w:tc>
@@ -5079,7 +5101,7 @@
               <w:rPr>
                 <w:lang w:val="en-US"/>
               </w:rPr>
-              <w:t>“suspected”</w:t>
+              <w:t>“earthquake”</w:t>
             </w:r>
           </w:p>
         </w:tc>
@@ -5097,6 +5119,109 @@
               <w:rPr>
                 <w:lang w:val="en-US"/>
               </w:rPr>
+              <w:t xml:space="preserve">Specifies the default event type of the Event element if no type is given in the s-file. To leave out event type from </w:t>
+            </w:r>
+            <w:proofErr w:type="spellStart"/>
+            <w:r>
+              <w:rPr>
+                <w:lang w:val="en-US"/>
+              </w:rPr>
+              <w:t>QuakeML</w:t>
+            </w:r>
+            <w:proofErr w:type="spellEnd"/>
+            <w:r>
+              <w:rPr>
+                <w:lang w:val="en-US"/>
+              </w:rPr>
+              <w:t xml:space="preserve"> output, insert a text string that does not match with the enumeration list.</w:t>
+            </w:r>
+          </w:p>
+        </w:tc>
+      </w:tr>
+      <w:tr>
+        <w:tc>
+          <w:tcPr>
+            <w:tcW w:w="1696" w:type="dxa"/>
+          </w:tcPr>
+          <w:p>
+            <w:pPr>
+              <w:rPr>
+                <w:lang w:val="en-US"/>
+              </w:rPr>
+            </w:pPr>
+            <w:r>
+              <w:rPr>
+                <w:lang w:val="en-US"/>
+              </w:rPr>
+              <w:t>--</w:t>
+            </w:r>
+            <w:proofErr w:type="spellStart"/>
+            <w:r>
+              <w:rPr>
+                <w:lang w:val="en-US"/>
+              </w:rPr>
+              <w:t>eventcertainty</w:t>
+            </w:r>
+            <w:proofErr w:type="spellEnd"/>
+          </w:p>
+        </w:tc>
+        <w:tc>
+          <w:tcPr>
+            <w:tcW w:w="1985" w:type="dxa"/>
+          </w:tcPr>
+          <w:p>
+            <w:pPr>
+              <w:rPr>
+                <w:lang w:val="en-US"/>
+              </w:rPr>
+            </w:pPr>
+            <w:r>
+              <w:rPr>
+                <w:lang w:val="en-US"/>
+              </w:rPr>
+              <w:t>Type String. Can be either of these:</w:t>
+            </w:r>
+            <w:r>
+              <w:rPr>
+                <w:lang w:val="en-US"/>
+              </w:rPr>
+              <w:br/>
+              <w:t>“known”, “suspected”</w:t>
+            </w:r>
+          </w:p>
+        </w:tc>
+        <w:tc>
+          <w:tcPr>
+            <w:tcW w:w="1559" w:type="dxa"/>
+          </w:tcPr>
+          <w:p>
+            <w:pPr>
+              <w:rPr>
+                <w:lang w:val="en-US"/>
+              </w:rPr>
+            </w:pPr>
+            <w:r>
+              <w:rPr>
+                <w:lang w:val="en-US"/>
+              </w:rPr>
+              <w:t>“suspected”</w:t>
+            </w:r>
+          </w:p>
+        </w:tc>
+        <w:tc>
+          <w:tcPr>
+            <w:tcW w:w="3822" w:type="dxa"/>
+          </w:tcPr>
+          <w:p>
+            <w:pPr>
+              <w:rPr>
+                <w:lang w:val="en-US"/>
+              </w:rPr>
+            </w:pPr>
+            <w:r>
+              <w:rPr>
+                <w:lang w:val="en-US"/>
+              </w:rPr>
               <w:t xml:space="preserve">Specifies the default event certainty of the Event element if no certainty is given in the s-file. To leave out event certainty from </w:t>
             </w:r>
             <w:proofErr w:type="spellStart"/>
@@ -5136,6 +5261,7 @@
         <w:rPr>
           <w:lang w:val="en-US"/>
         </w:rPr>
+        <w:lastRenderedPageBreak/>
         <w:t>QuakeML</w:t>
       </w:r>
       <w:proofErr w:type="spellEnd"/>
@@ -5263,7 +5389,6 @@
               <w:rPr>
                 <w:lang w:val="en-US"/>
               </w:rPr>
-              <w:lastRenderedPageBreak/>
               <w:t>--prefix</w:t>
             </w:r>
           </w:p>

</xml_diff>